<commit_message>
fin du cahier des charges, reste maquette a finir
</commit_message>
<xml_diff>
--- a/Rapport Projet Web.docx
+++ b/Rapport Projet Web.docx
@@ -1056,7 +1056,7 @@
             </w:rPr>
             <w:fldChar w:fldCharType="separate"/>
           </w:r>
-          <w:hyperlink w:anchor="_Toc447893506" w:history="1">
+          <w:hyperlink w:anchor="_Toc447897774" w:history="1">
             <w:r>
               <w:rPr>
                 <w:rStyle w:val="Lienhypertexte"/>
@@ -1083,7 +1083,7 @@
                 <w:noProof/>
                 <w:webHidden/>
               </w:rPr>
-              <w:instrText xml:space="preserve"> PAGEREF _Toc447893506 \h </w:instrText>
+              <w:instrText xml:space="preserve"> PAGEREF _Toc447897774 \h </w:instrText>
             </w:r>
             <w:r>
               <w:rPr>
@@ -1129,7 +1129,7 @@
               <w:lang w:eastAsia="fr-FR"/>
             </w:rPr>
           </w:pPr>
-          <w:hyperlink w:anchor="_Toc447893507" w:history="1">
+          <w:hyperlink w:anchor="_Toc447897775" w:history="1">
             <w:r>
               <w:rPr>
                 <w:rStyle w:val="Lienhypertexte"/>
@@ -1156,7 +1156,7 @@
                 <w:noProof/>
                 <w:webHidden/>
               </w:rPr>
-              <w:instrText xml:space="preserve"> PAGEREF _Toc447893507 \h </w:instrText>
+              <w:instrText xml:space="preserve"> PAGEREF _Toc447897775 \h </w:instrText>
             </w:r>
             <w:r>
               <w:rPr>
@@ -1202,7 +1202,7 @@
               <w:lang w:eastAsia="fr-FR"/>
             </w:rPr>
           </w:pPr>
-          <w:hyperlink w:anchor="_Toc447893508" w:history="1">
+          <w:hyperlink w:anchor="_Toc447897776" w:history="1">
             <w:r>
               <w:rPr>
                 <w:rStyle w:val="Lienhypertexte"/>
@@ -1229,7 +1229,7 @@
                 <w:noProof/>
                 <w:webHidden/>
               </w:rPr>
-              <w:instrText xml:space="preserve"> PAGEREF _Toc447893508 \h </w:instrText>
+              <w:instrText xml:space="preserve"> PAGEREF _Toc447897776 \h </w:instrText>
             </w:r>
             <w:r>
               <w:rPr>
@@ -1273,7 +1273,7 @@
               <w:lang w:eastAsia="fr-FR"/>
             </w:rPr>
           </w:pPr>
-          <w:hyperlink w:anchor="_Toc447893509" w:history="1">
+          <w:hyperlink w:anchor="_Toc447897777" w:history="1">
             <w:r>
               <w:rPr>
                 <w:rStyle w:val="Lienhypertexte"/>
@@ -1300,7 +1300,7 @@
                 <w:noProof/>
                 <w:webHidden/>
               </w:rPr>
-              <w:instrText xml:space="preserve"> PAGEREF _Toc447893509 \h </w:instrText>
+              <w:instrText xml:space="preserve"> PAGEREF _Toc447897777 \h </w:instrText>
             </w:r>
             <w:r>
               <w:rPr>
@@ -1346,7 +1346,7 @@
               <w:lang w:eastAsia="fr-FR"/>
             </w:rPr>
           </w:pPr>
-          <w:hyperlink w:anchor="_Toc447893510" w:history="1">
+          <w:hyperlink w:anchor="_Toc447897778" w:history="1">
             <w:r>
               <w:rPr>
                 <w:rStyle w:val="Lienhypertexte"/>
@@ -1373,7 +1373,7 @@
                 <w:noProof/>
                 <w:webHidden/>
               </w:rPr>
-              <w:instrText xml:space="preserve"> PAGEREF _Toc447893510 \h </w:instrText>
+              <w:instrText xml:space="preserve"> PAGEREF _Toc447897778 \h </w:instrText>
             </w:r>
             <w:r>
               <w:rPr>
@@ -1419,7 +1419,7 @@
               <w:lang w:eastAsia="fr-FR"/>
             </w:rPr>
           </w:pPr>
-          <w:hyperlink w:anchor="_Toc447893511" w:history="1">
+          <w:hyperlink w:anchor="_Toc447897779" w:history="1">
             <w:r>
               <w:rPr>
                 <w:rStyle w:val="Lienhypertexte"/>
@@ -1446,7 +1446,7 @@
                 <w:noProof/>
                 <w:webHidden/>
               </w:rPr>
-              <w:instrText xml:space="preserve"> PAGEREF _Toc447893511 \h </w:instrText>
+              <w:instrText xml:space="preserve"> PAGEREF _Toc447897779 \h </w:instrText>
             </w:r>
             <w:r>
               <w:rPr>
@@ -1491,7 +1491,7 @@
               <w:lang w:eastAsia="fr-FR"/>
             </w:rPr>
           </w:pPr>
-          <w:hyperlink w:anchor="_Toc447893512" w:history="1">
+          <w:hyperlink w:anchor="_Toc447897780" w:history="1">
             <w:r>
               <w:rPr>
                 <w:rStyle w:val="Lienhypertexte"/>
@@ -1518,7 +1518,7 @@
                 <w:noProof/>
                 <w:webHidden/>
               </w:rPr>
-              <w:instrText xml:space="preserve"> PAGEREF _Toc447893512 \h </w:instrText>
+              <w:instrText xml:space="preserve"> PAGEREF _Toc447897780 \h </w:instrText>
             </w:r>
             <w:r>
               <w:rPr>
@@ -1563,7 +1563,7 @@
               <w:lang w:eastAsia="fr-FR"/>
             </w:rPr>
           </w:pPr>
-          <w:hyperlink w:anchor="_Toc447893513" w:history="1">
+          <w:hyperlink w:anchor="_Toc447897781" w:history="1">
             <w:r>
               <w:rPr>
                 <w:rStyle w:val="Lienhypertexte"/>
@@ -1590,7 +1590,7 @@
                 <w:noProof/>
                 <w:webHidden/>
               </w:rPr>
-              <w:instrText xml:space="preserve"> PAGEREF _Toc447893513 \h </w:instrText>
+              <w:instrText xml:space="preserve"> PAGEREF _Toc447897781 \h </w:instrText>
             </w:r>
             <w:r>
               <w:rPr>
@@ -1636,7 +1636,7 @@
               <w:lang w:eastAsia="fr-FR"/>
             </w:rPr>
           </w:pPr>
-          <w:hyperlink w:anchor="_Toc447893514" w:history="1">
+          <w:hyperlink w:anchor="_Toc447897782" w:history="1">
             <w:r>
               <w:rPr>
                 <w:rFonts w:eastAsiaTheme="minorEastAsia"/>
@@ -1652,7 +1652,7 @@
                 <w:rStyle w:val="Lienhypertexte"/>
                 <w:noProof/>
               </w:rPr>
-              <w:t xml:space="preserve"> Bouton plus  :</w:t>
+              <w:t xml:space="preserve"> Bouton plus :</w:t>
             </w:r>
             <w:r>
               <w:rPr>
@@ -1673,7 +1673,7 @@
                 <w:noProof/>
                 <w:webHidden/>
               </w:rPr>
-              <w:instrText xml:space="preserve"> PAGEREF _Toc447893514 \h </w:instrText>
+              <w:instrText xml:space="preserve"> PAGEREF _Toc447897782 \h </w:instrText>
             </w:r>
             <w:r>
               <w:rPr>
@@ -1717,7 +1717,7 @@
               <w:lang w:eastAsia="fr-FR"/>
             </w:rPr>
           </w:pPr>
-          <w:hyperlink w:anchor="_Toc447893515" w:history="1">
+          <w:hyperlink w:anchor="_Toc447897783" w:history="1">
             <w:r>
               <w:rPr>
                 <w:rStyle w:val="Lienhypertexte"/>
@@ -1744,7 +1744,7 @@
                 <w:noProof/>
                 <w:webHidden/>
               </w:rPr>
-              <w:instrText xml:space="preserve"> PAGEREF _Toc447893515 \h </w:instrText>
+              <w:instrText xml:space="preserve"> PAGEREF _Toc447897783 \h </w:instrText>
             </w:r>
             <w:r>
               <w:rPr>
@@ -1788,7 +1788,7 @@
               <w:lang w:eastAsia="fr-FR"/>
             </w:rPr>
           </w:pPr>
-          <w:hyperlink w:anchor="_Toc447893516" w:history="1">
+          <w:hyperlink w:anchor="_Toc447897784" w:history="1">
             <w:r>
               <w:rPr>
                 <w:rStyle w:val="Lienhypertexte"/>
@@ -1815,7 +1815,7 @@
                 <w:noProof/>
                 <w:webHidden/>
               </w:rPr>
-              <w:instrText xml:space="preserve"> PAGEREF _Toc447893516 \h </w:instrText>
+              <w:instrText xml:space="preserve"> PAGEREF _Toc447897784 \h </w:instrText>
             </w:r>
             <w:r>
               <w:rPr>
@@ -1861,7 +1861,7 @@
               <w:lang w:eastAsia="fr-FR"/>
             </w:rPr>
           </w:pPr>
-          <w:hyperlink w:anchor="_Toc447893517" w:history="1">
+          <w:hyperlink w:anchor="_Toc447897785" w:history="1">
             <w:r>
               <w:rPr>
                 <w:rStyle w:val="Lienhypertexte"/>
@@ -1888,7 +1888,7 @@
                 <w:noProof/>
                 <w:webHidden/>
               </w:rPr>
-              <w:instrText xml:space="preserve"> PAGEREF _Toc447893517 \h </w:instrText>
+              <w:instrText xml:space="preserve"> PAGEREF _Toc447897785 \h </w:instrText>
             </w:r>
             <w:r>
               <w:rPr>
@@ -1934,7 +1934,7 @@
               <w:lang w:eastAsia="fr-FR"/>
             </w:rPr>
           </w:pPr>
-          <w:hyperlink w:anchor="_Toc447893518" w:history="1">
+          <w:hyperlink w:anchor="_Toc447897786" w:history="1">
             <w:r>
               <w:rPr>
                 <w:rStyle w:val="Lienhypertexte"/>
@@ -1978,7 +1978,7 @@
                 <w:noProof/>
                 <w:webHidden/>
               </w:rPr>
-              <w:instrText xml:space="preserve"> PAGEREF _Toc447893518 \h </w:instrText>
+              <w:instrText xml:space="preserve"> PAGEREF _Toc447897786 \h </w:instrText>
             </w:r>
             <w:r>
               <w:rPr>
@@ -2024,7 +2024,7 @@
               <w:lang w:eastAsia="fr-FR"/>
             </w:rPr>
           </w:pPr>
-          <w:hyperlink w:anchor="_Toc447893519" w:history="1">
+          <w:hyperlink w:anchor="_Toc447897787" w:history="1">
             <w:r>
               <w:rPr>
                 <w:rStyle w:val="Lienhypertexte"/>
@@ -2068,7 +2068,7 @@
                 <w:noProof/>
                 <w:webHidden/>
               </w:rPr>
-              <w:instrText xml:space="preserve"> PAGEREF _Toc447893519 \h </w:instrText>
+              <w:instrText xml:space="preserve"> PAGEREF _Toc447897787 \h </w:instrText>
             </w:r>
             <w:r>
               <w:rPr>
@@ -2114,7 +2114,7 @@
               <w:lang w:eastAsia="fr-FR"/>
             </w:rPr>
           </w:pPr>
-          <w:hyperlink w:anchor="_Toc447893520" w:history="1">
+          <w:hyperlink w:anchor="_Toc447897788" w:history="1">
             <w:r>
               <w:rPr>
                 <w:rStyle w:val="Lienhypertexte"/>
@@ -2158,7 +2158,7 @@
                 <w:noProof/>
                 <w:webHidden/>
               </w:rPr>
-              <w:instrText xml:space="preserve"> PAGEREF _Toc447893520 \h </w:instrText>
+              <w:instrText xml:space="preserve"> PAGEREF _Toc447897788 \h </w:instrText>
             </w:r>
             <w:r>
               <w:rPr>
@@ -2204,7 +2204,7 @@
               <w:lang w:eastAsia="fr-FR"/>
             </w:rPr>
           </w:pPr>
-          <w:hyperlink w:anchor="_Toc447893521" w:history="1">
+          <w:hyperlink w:anchor="_Toc447897789" w:history="1">
             <w:r>
               <w:rPr>
                 <w:rStyle w:val="Lienhypertexte"/>
@@ -2231,7 +2231,7 @@
                 <w:noProof/>
                 <w:webHidden/>
               </w:rPr>
-              <w:instrText xml:space="preserve"> PAGEREF _Toc447893521 \h </w:instrText>
+              <w:instrText xml:space="preserve"> PAGEREF _Toc447897789 \h </w:instrText>
             </w:r>
             <w:r>
               <w:rPr>
@@ -2276,7 +2276,7 @@
               <w:lang w:eastAsia="fr-FR"/>
             </w:rPr>
           </w:pPr>
-          <w:hyperlink w:anchor="_Toc447893522" w:history="1">
+          <w:hyperlink w:anchor="_Toc447897790" w:history="1">
             <w:r>
               <w:rPr>
                 <w:rStyle w:val="Lienhypertexte"/>
@@ -2303,7 +2303,7 @@
                 <w:noProof/>
                 <w:webHidden/>
               </w:rPr>
-              <w:instrText xml:space="preserve"> PAGEREF _Toc447893522 \h </w:instrText>
+              <w:instrText xml:space="preserve"> PAGEREF _Toc447897790 \h </w:instrText>
             </w:r>
             <w:r>
               <w:rPr>
@@ -2348,7 +2348,7 @@
               <w:lang w:eastAsia="fr-FR"/>
             </w:rPr>
           </w:pPr>
-          <w:hyperlink w:anchor="_Toc447893523" w:history="1">
+          <w:hyperlink w:anchor="_Toc447897791" w:history="1">
             <w:r>
               <w:rPr>
                 <w:rStyle w:val="Lienhypertexte"/>
@@ -2375,7 +2375,7 @@
                 <w:noProof/>
                 <w:webHidden/>
               </w:rPr>
-              <w:instrText xml:space="preserve"> PAGEREF _Toc447893523 \h </w:instrText>
+              <w:instrText xml:space="preserve"> PAGEREF _Toc447897791 \h </w:instrText>
             </w:r>
             <w:r>
               <w:rPr>
@@ -2421,7 +2421,7 @@
               <w:lang w:eastAsia="fr-FR"/>
             </w:rPr>
           </w:pPr>
-          <w:hyperlink w:anchor="_Toc447893524" w:history="1">
+          <w:hyperlink w:anchor="_Toc447897792" w:history="1">
             <w:r>
               <w:rPr>
                 <w:rStyle w:val="Lienhypertexte"/>
@@ -2448,7 +2448,7 @@
                 <w:noProof/>
                 <w:webHidden/>
               </w:rPr>
-              <w:instrText xml:space="preserve"> PAGEREF _Toc447893524 \h </w:instrText>
+              <w:instrText xml:space="preserve"> PAGEREF _Toc447897792 \h </w:instrText>
             </w:r>
             <w:r>
               <w:rPr>
@@ -2493,7 +2493,7 @@
               <w:lang w:eastAsia="fr-FR"/>
             </w:rPr>
           </w:pPr>
-          <w:hyperlink w:anchor="_Toc447893525" w:history="1">
+          <w:hyperlink w:anchor="_Toc447897793" w:history="1">
             <w:r>
               <w:rPr>
                 <w:rStyle w:val="Lienhypertexte"/>
@@ -2520,7 +2520,7 @@
                 <w:noProof/>
                 <w:webHidden/>
               </w:rPr>
-              <w:instrText xml:space="preserve"> PAGEREF _Toc447893525 \h </w:instrText>
+              <w:instrText xml:space="preserve"> PAGEREF _Toc447897793 \h </w:instrText>
             </w:r>
             <w:r>
               <w:rPr>
@@ -2565,7 +2565,7 @@
               <w:lang w:eastAsia="fr-FR"/>
             </w:rPr>
           </w:pPr>
-          <w:hyperlink w:anchor="_Toc447893526" w:history="1">
+          <w:hyperlink w:anchor="_Toc447897794" w:history="1">
             <w:r>
               <w:rPr>
                 <w:rStyle w:val="Lienhypertexte"/>
@@ -2592,7 +2592,7 @@
                 <w:noProof/>
                 <w:webHidden/>
               </w:rPr>
-              <w:instrText xml:space="preserve"> PAGEREF _Toc447893526 \h </w:instrText>
+              <w:instrText xml:space="preserve"> PAGEREF _Toc447897794 \h </w:instrText>
             </w:r>
             <w:r>
               <w:rPr>
@@ -2613,6 +2613,295 @@
                 <w:webHidden/>
               </w:rPr>
               <w:t>9</w:t>
+            </w:r>
+            <w:r>
+              <w:rPr>
+                <w:noProof/>
+                <w:webHidden/>
+              </w:rPr>
+              <w:fldChar w:fldCharType="end"/>
+            </w:r>
+          </w:hyperlink>
+        </w:p>
+        <w:p>
+          <w:pPr>
+            <w:pStyle w:val="TM2"/>
+            <w:tabs>
+              <w:tab w:val="right" w:leader="dot" w:pos="9056"/>
+            </w:tabs>
+            <w:rPr>
+              <w:rFonts w:eastAsiaTheme="minorEastAsia"/>
+              <w:b w:val="0"/>
+              <w:noProof/>
+              <w:sz w:val="24"/>
+              <w:szCs w:val="24"/>
+              <w:lang w:eastAsia="fr-FR"/>
+            </w:rPr>
+          </w:pPr>
+          <w:hyperlink w:anchor="_Toc447897795" w:history="1">
+            <w:r>
+              <w:rPr>
+                <w:rStyle w:val="Lienhypertexte"/>
+                <w:noProof/>
+              </w:rPr>
+              <w:t>4 Prestation attendue, planning et suivi de projet.</w:t>
+            </w:r>
+            <w:r>
+              <w:rPr>
+                <w:noProof/>
+                <w:webHidden/>
+              </w:rPr>
+              <w:tab/>
+            </w:r>
+            <w:r>
+              <w:rPr>
+                <w:noProof/>
+                <w:webHidden/>
+              </w:rPr>
+              <w:fldChar w:fldCharType="begin"/>
+            </w:r>
+            <w:r>
+              <w:rPr>
+                <w:noProof/>
+                <w:webHidden/>
+              </w:rPr>
+              <w:instrText xml:space="preserve"> PAGEREF _Toc447897795 \h </w:instrText>
+            </w:r>
+            <w:r>
+              <w:rPr>
+                <w:noProof/>
+                <w:webHidden/>
+              </w:rPr>
+            </w:r>
+            <w:r>
+              <w:rPr>
+                <w:noProof/>
+                <w:webHidden/>
+              </w:rPr>
+              <w:fldChar w:fldCharType="separate"/>
+            </w:r>
+            <w:r>
+              <w:rPr>
+                <w:noProof/>
+                <w:webHidden/>
+              </w:rPr>
+              <w:t>12</w:t>
+            </w:r>
+            <w:r>
+              <w:rPr>
+                <w:noProof/>
+                <w:webHidden/>
+              </w:rPr>
+              <w:fldChar w:fldCharType="end"/>
+            </w:r>
+          </w:hyperlink>
+        </w:p>
+        <w:p>
+          <w:pPr>
+            <w:pStyle w:val="TM3"/>
+            <w:tabs>
+              <w:tab w:val="right" w:leader="dot" w:pos="9056"/>
+            </w:tabs>
+            <w:rPr>
+              <w:rFonts w:eastAsiaTheme="minorEastAsia"/>
+              <w:noProof/>
+              <w:sz w:val="24"/>
+              <w:szCs w:val="24"/>
+              <w:lang w:eastAsia="fr-FR"/>
+            </w:rPr>
+          </w:pPr>
+          <w:hyperlink w:anchor="_Toc447897796" w:history="1">
+            <w:r>
+              <w:rPr>
+                <w:rStyle w:val="Lienhypertexte"/>
+                <w:noProof/>
+              </w:rPr>
+              <w:t>4.1 Prestation attendue</w:t>
+            </w:r>
+            <w:r>
+              <w:rPr>
+                <w:noProof/>
+                <w:webHidden/>
+              </w:rPr>
+              <w:tab/>
+            </w:r>
+            <w:r>
+              <w:rPr>
+                <w:noProof/>
+                <w:webHidden/>
+              </w:rPr>
+              <w:fldChar w:fldCharType="begin"/>
+            </w:r>
+            <w:r>
+              <w:rPr>
+                <w:noProof/>
+                <w:webHidden/>
+              </w:rPr>
+              <w:instrText xml:space="preserve"> PAGEREF _Toc447897796 \h </w:instrText>
+            </w:r>
+            <w:r>
+              <w:rPr>
+                <w:noProof/>
+                <w:webHidden/>
+              </w:rPr>
+            </w:r>
+            <w:r>
+              <w:rPr>
+                <w:noProof/>
+                <w:webHidden/>
+              </w:rPr>
+              <w:fldChar w:fldCharType="separate"/>
+            </w:r>
+            <w:r>
+              <w:rPr>
+                <w:noProof/>
+                <w:webHidden/>
+              </w:rPr>
+              <w:t>12</w:t>
+            </w:r>
+            <w:r>
+              <w:rPr>
+                <w:noProof/>
+                <w:webHidden/>
+              </w:rPr>
+              <w:fldChar w:fldCharType="end"/>
+            </w:r>
+          </w:hyperlink>
+        </w:p>
+        <w:p>
+          <w:pPr>
+            <w:pStyle w:val="TM3"/>
+            <w:tabs>
+              <w:tab w:val="right" w:leader="dot" w:pos="9056"/>
+            </w:tabs>
+            <w:rPr>
+              <w:rFonts w:eastAsiaTheme="minorEastAsia"/>
+              <w:noProof/>
+              <w:sz w:val="24"/>
+              <w:szCs w:val="24"/>
+              <w:lang w:eastAsia="fr-FR"/>
+            </w:rPr>
+          </w:pPr>
+          <w:hyperlink w:anchor="_Toc447897797" w:history="1">
+            <w:r>
+              <w:rPr>
+                <w:rStyle w:val="Lienhypertexte"/>
+                <w:noProof/>
+              </w:rPr>
+              <w:t>4.2 Planning</w:t>
+            </w:r>
+            <w:r>
+              <w:rPr>
+                <w:noProof/>
+                <w:webHidden/>
+              </w:rPr>
+              <w:tab/>
+            </w:r>
+            <w:r>
+              <w:rPr>
+                <w:noProof/>
+                <w:webHidden/>
+              </w:rPr>
+              <w:fldChar w:fldCharType="begin"/>
+            </w:r>
+            <w:r>
+              <w:rPr>
+                <w:noProof/>
+                <w:webHidden/>
+              </w:rPr>
+              <w:instrText xml:space="preserve"> PAGEREF _Toc447897797 \h </w:instrText>
+            </w:r>
+            <w:r>
+              <w:rPr>
+                <w:noProof/>
+                <w:webHidden/>
+              </w:rPr>
+            </w:r>
+            <w:r>
+              <w:rPr>
+                <w:noProof/>
+                <w:webHidden/>
+              </w:rPr>
+              <w:fldChar w:fldCharType="separate"/>
+            </w:r>
+            <w:r>
+              <w:rPr>
+                <w:noProof/>
+                <w:webHidden/>
+              </w:rPr>
+              <w:t>12</w:t>
+            </w:r>
+            <w:r>
+              <w:rPr>
+                <w:noProof/>
+                <w:webHidden/>
+              </w:rPr>
+              <w:fldChar w:fldCharType="end"/>
+            </w:r>
+          </w:hyperlink>
+        </w:p>
+        <w:p>
+          <w:pPr>
+            <w:pStyle w:val="TM3"/>
+            <w:tabs>
+              <w:tab w:val="right" w:leader="dot" w:pos="9056"/>
+            </w:tabs>
+            <w:rPr>
+              <w:rFonts w:eastAsiaTheme="minorEastAsia"/>
+              <w:noProof/>
+              <w:sz w:val="24"/>
+              <w:szCs w:val="24"/>
+              <w:lang w:eastAsia="fr-FR"/>
+            </w:rPr>
+          </w:pPr>
+          <w:hyperlink w:anchor="_Toc447897798" w:history="1">
+            <w:r>
+              <w:rPr>
+                <w:rStyle w:val="Lienhypertexte"/>
+                <w:noProof/>
+              </w:rPr>
+              <w:t>4.3 Suivi du projet</w:t>
+            </w:r>
+            <w:r>
+              <w:rPr>
+                <w:noProof/>
+                <w:webHidden/>
+              </w:rPr>
+              <w:tab/>
+            </w:r>
+            <w:r>
+              <w:rPr>
+                <w:noProof/>
+                <w:webHidden/>
+              </w:rPr>
+              <w:fldChar w:fldCharType="begin"/>
+            </w:r>
+            <w:r>
+              <w:rPr>
+                <w:noProof/>
+                <w:webHidden/>
+              </w:rPr>
+              <w:instrText xml:space="preserve"> PAGEREF _Toc447897798 \h </w:instrText>
+            </w:r>
+            <w:r>
+              <w:rPr>
+                <w:noProof/>
+                <w:webHidden/>
+              </w:rPr>
+            </w:r>
+            <w:r>
+              <w:rPr>
+                <w:noProof/>
+                <w:webHidden/>
+              </w:rPr>
+              <w:fldChar w:fldCharType="separate"/>
+            </w:r>
+            <w:r>
+              <w:rPr>
+                <w:noProof/>
+                <w:webHidden/>
+              </w:rPr>
+              <w:t>12</w:t>
             </w:r>
             <w:r>
               <w:rPr>
@@ -2642,16 +2931,18 @@
       <w:r>
         <w:br w:type="page"/>
       </w:r>
+      <w:bookmarkStart w:id="0" w:name="_GoBack"/>
+      <w:bookmarkEnd w:id="0"/>
     </w:p>
     <w:p>
       <w:pPr>
         <w:pStyle w:val="Titre1"/>
       </w:pPr>
-      <w:bookmarkStart w:id="0" w:name="_Toc447893506"/>
+      <w:bookmarkStart w:id="1" w:name="_Toc447897774"/>
       <w:r>
         <w:t>I Introduction</w:t>
       </w:r>
-      <w:bookmarkEnd w:id="0"/>
+      <w:bookmarkEnd w:id="1"/>
     </w:p>
     <w:p>
       <w:pPr>
@@ -2672,11 +2963,11 @@
       <w:r>
         <w:tab/>
       </w:r>
-      <w:bookmarkStart w:id="1" w:name="_Toc447893507"/>
+      <w:bookmarkStart w:id="2" w:name="_Toc447897775"/>
       <w:r>
         <w:t>1 Présentation du projet</w:t>
       </w:r>
-      <w:bookmarkEnd w:id="1"/>
+      <w:bookmarkEnd w:id="2"/>
     </w:p>
     <w:p>
       <w:pPr>
@@ -2712,11 +3003,11 @@
         <w:pStyle w:val="Titre2"/>
         <w:ind w:firstLine="708"/>
       </w:pPr>
-      <w:bookmarkStart w:id="2" w:name="_Toc447893508"/>
+      <w:bookmarkStart w:id="3" w:name="_Toc447897776"/>
       <w:r>
         <w:t>2 Présentation de l’équipe</w:t>
       </w:r>
-      <w:bookmarkEnd w:id="2"/>
+      <w:bookmarkEnd w:id="3"/>
     </w:p>
     <w:p/>
     <w:p>
@@ -2749,11 +3040,11 @@
       <w:r>
         <w:t xml:space="preserve"> </w:t>
       </w:r>
-      <w:bookmarkStart w:id="3" w:name="_Toc447893509"/>
+      <w:bookmarkStart w:id="4" w:name="_Toc447897777"/>
       <w:r>
         <w:t>II Maquette Graphique</w:t>
       </w:r>
-      <w:bookmarkEnd w:id="3"/>
+      <w:bookmarkEnd w:id="4"/>
     </w:p>
     <w:p/>
     <w:p>
@@ -2774,17 +3065,17 @@
       <w:r>
         <w:tab/>
       </w:r>
-      <w:bookmarkStart w:id="4" w:name="_Toc447893510"/>
     </w:p>
     <w:p>
       <w:pPr>
         <w:pStyle w:val="Titre2"/>
         <w:ind w:firstLine="708"/>
       </w:pPr>
+      <w:bookmarkStart w:id="5" w:name="_Toc447897778"/>
       <w:r>
         <w:t>1 Etude de la maquette</w:t>
       </w:r>
-      <w:bookmarkEnd w:id="4"/>
+      <w:bookmarkEnd w:id="5"/>
     </w:p>
     <w:p>
       <w:r>
@@ -3426,13 +3717,7 @@
                               <w:spacing w:after="0" w:line="240" w:lineRule="auto"/>
                             </w:pPr>
                             <w:r>
-                              <w:t>(</w:t>
-                            </w:r>
-                            <w:r>
-                              <w:t>Voir</w:t>
-                            </w:r>
-                            <w:r>
-                              <w:t xml:space="preserve"> </w:t>
+                              <w:t xml:space="preserve">(Voir </w:t>
                             </w:r>
                             <w:r>
                               <w:t>« Footer »</w:t>
@@ -3512,11 +3797,11 @@
       <w:r>
         <w:tab/>
       </w:r>
-      <w:bookmarkStart w:id="5" w:name="_Toc447893511"/>
+      <w:bookmarkStart w:id="6" w:name="_Toc447897779"/>
       <w:r>
         <w:t>2 Etude du code</w:t>
       </w:r>
-      <w:bookmarkEnd w:id="5"/>
+      <w:bookmarkEnd w:id="6"/>
       <w:r>
         <w:t xml:space="preserve"> </w:t>
       </w:r>
@@ -3526,11 +3811,11 @@
         <w:pStyle w:val="Titre3"/>
         <w:ind w:left="708" w:firstLine="708"/>
       </w:pPr>
-      <w:bookmarkStart w:id="6" w:name="_Toc447893512"/>
+      <w:bookmarkStart w:id="7" w:name="_Toc447897780"/>
       <w:r>
         <w:t>Header :</w:t>
       </w:r>
-      <w:bookmarkEnd w:id="6"/>
+      <w:bookmarkEnd w:id="7"/>
     </w:p>
     <w:p/>
     <w:p>
@@ -4378,7 +4663,6 @@
       <w:r>
         <w:t xml:space="preserve"> </w:t>
       </w:r>
-      <w:bookmarkStart w:id="7" w:name="_Toc447893513"/>
     </w:p>
     <w:p/>
     <w:p>
@@ -4386,10 +4670,11 @@
         <w:pStyle w:val="Titre3"/>
         <w:ind w:firstLine="708"/>
       </w:pPr>
+      <w:bookmarkStart w:id="8" w:name="_Toc447897781"/>
       <w:r>
         <w:t>Footer :</w:t>
       </w:r>
-      <w:bookmarkEnd w:id="7"/>
+      <w:bookmarkEnd w:id="8"/>
     </w:p>
     <w:p>
       <w:r>
@@ -4538,7 +4823,7 @@
       <w:pPr>
         <w:pStyle w:val="Titre3"/>
       </w:pPr>
-      <w:bookmarkStart w:id="8" w:name="_Toc447893514"/>
+      <w:bookmarkStart w:id="9" w:name="_Toc447897782"/>
       <w:r>
         <w:rPr>
           <w:noProof/>
@@ -4614,7 +4899,7 @@
         <w:tab/>
         <w:t>Bouton plus :</w:t>
       </w:r>
-      <w:bookmarkEnd w:id="8"/>
+      <w:bookmarkEnd w:id="9"/>
       <w:r>
         <w:t xml:space="preserve"> </w:t>
       </w:r>
@@ -4711,7 +4996,7 @@
       <w:pPr>
         <w:pStyle w:val="Titre1"/>
       </w:pPr>
-      <w:bookmarkStart w:id="9" w:name="_Toc447893515"/>
+      <w:bookmarkStart w:id="10" w:name="_Toc447897783"/>
       <w:r>
         <w:t>I</w:t>
       </w:r>
@@ -4727,7 +5012,7 @@
       <w:r>
         <w:t>Architecture des pages</w:t>
       </w:r>
-      <w:bookmarkEnd w:id="9"/>
+      <w:bookmarkEnd w:id="10"/>
     </w:p>
     <w:p>
       <w:pPr>
@@ -5942,7 +6227,7 @@
       <w:pPr>
         <w:pStyle w:val="Titre1"/>
       </w:pPr>
-      <w:bookmarkStart w:id="10" w:name="_Toc447893516"/>
+      <w:bookmarkStart w:id="11" w:name="_Toc447897784"/>
       <w:r>
         <w:t>I</w:t>
       </w:r>
@@ -5955,7 +6240,7 @@
       <w:r>
         <w:t>Cahier des Charges</w:t>
       </w:r>
-      <w:bookmarkEnd w:id="10"/>
+      <w:bookmarkEnd w:id="11"/>
     </w:p>
     <w:p/>
     <w:p>
@@ -5963,14 +6248,14 @@
         <w:pStyle w:val="Titre2"/>
         <w:ind w:firstLine="708"/>
       </w:pPr>
-      <w:bookmarkStart w:id="11" w:name="_Toc447893517"/>
+      <w:bookmarkStart w:id="12" w:name="_Toc447897785"/>
       <w:r>
         <w:t>1 Description d’ensemble du projet</w:t>
       </w:r>
       <w:r>
         <w:t>.</w:t>
       </w:r>
-      <w:bookmarkEnd w:id="11"/>
+      <w:bookmarkEnd w:id="12"/>
     </w:p>
     <w:p>
       <w:r>
@@ -5985,11 +6270,11 @@
           <w:numId w:val="1"/>
         </w:numPr>
       </w:pPr>
-      <w:bookmarkStart w:id="12" w:name="_Toc447893518"/>
+      <w:bookmarkStart w:id="13" w:name="_Toc447897786"/>
       <w:r>
         <w:t>Objectif du projet</w:t>
       </w:r>
-      <w:bookmarkEnd w:id="12"/>
+      <w:bookmarkEnd w:id="13"/>
     </w:p>
     <w:p/>
     <w:p>
@@ -6065,11 +6350,11 @@
           <w:numId w:val="1"/>
         </w:numPr>
       </w:pPr>
-      <w:bookmarkStart w:id="13" w:name="_Toc447893519"/>
+      <w:bookmarkStart w:id="14" w:name="_Toc447897787"/>
       <w:r>
         <w:t>Cible du site</w:t>
       </w:r>
-      <w:bookmarkEnd w:id="13"/>
+      <w:bookmarkEnd w:id="14"/>
     </w:p>
     <w:p>
       <w:pPr>
@@ -6113,11 +6398,11 @@
           <w:numId w:val="1"/>
         </w:numPr>
       </w:pPr>
-      <w:bookmarkStart w:id="14" w:name="_Toc447893520"/>
+      <w:bookmarkStart w:id="15" w:name="_Toc447897788"/>
       <w:r>
         <w:t>Portée du projet</w:t>
       </w:r>
-      <w:bookmarkEnd w:id="14"/>
+      <w:bookmarkEnd w:id="15"/>
     </w:p>
     <w:p/>
     <w:p>
@@ -6140,14 +6425,14 @@
         <w:pStyle w:val="Titre2"/>
         <w:ind w:firstLine="708"/>
       </w:pPr>
-      <w:bookmarkStart w:id="15" w:name="_Toc447893521"/>
+      <w:bookmarkStart w:id="16" w:name="_Toc447897789"/>
       <w:r>
         <w:t>2 Description Graphique et Ergonomique</w:t>
       </w:r>
       <w:r>
         <w:t>.</w:t>
       </w:r>
-      <w:bookmarkEnd w:id="15"/>
+      <w:bookmarkEnd w:id="16"/>
       <w:r>
         <w:tab/>
       </w:r>
@@ -6163,11 +6448,11 @@
       <w:r>
         <w:tab/>
       </w:r>
-      <w:bookmarkStart w:id="16" w:name="_Toc447893522"/>
+      <w:bookmarkStart w:id="17" w:name="_Toc447897790"/>
       <w:r>
         <w:t>2.1 Charte Graphique</w:t>
       </w:r>
-      <w:bookmarkEnd w:id="16"/>
+      <w:bookmarkEnd w:id="17"/>
     </w:p>
     <w:p/>
     <w:p>
@@ -6323,11 +6608,11 @@
       <w:r>
         <w:tab/>
       </w:r>
-      <w:bookmarkStart w:id="17" w:name="_Toc447893523"/>
+      <w:bookmarkStart w:id="18" w:name="_Toc447897791"/>
       <w:r>
         <w:t>2.2 Maquette</w:t>
       </w:r>
-      <w:bookmarkEnd w:id="17"/>
+      <w:bookmarkEnd w:id="18"/>
     </w:p>
     <w:p/>
     <w:p>
@@ -6399,11 +6684,11 @@
         <w:pStyle w:val="Titre2"/>
         <w:ind w:firstLine="708"/>
       </w:pPr>
-      <w:bookmarkStart w:id="18" w:name="_Toc447893524"/>
+      <w:bookmarkStart w:id="19" w:name="_Toc447897792"/>
       <w:r>
         <w:t>3. Description Fonctionnelle et Technique.</w:t>
       </w:r>
-      <w:bookmarkEnd w:id="18"/>
+      <w:bookmarkEnd w:id="19"/>
     </w:p>
     <w:p>
       <w:r>
@@ -6420,11 +6705,11 @@
       <w:r>
         <w:tab/>
       </w:r>
-      <w:bookmarkStart w:id="19" w:name="_Toc447893525"/>
+      <w:bookmarkStart w:id="20" w:name="_Toc447897793"/>
       <w:r>
         <w:t>3.1 Arborescence du site</w:t>
       </w:r>
-      <w:bookmarkEnd w:id="19"/>
+      <w:bookmarkEnd w:id="20"/>
       <w:r>
         <w:t xml:space="preserve"> </w:t>
       </w:r>
@@ -6634,11 +6919,11 @@
       <w:r>
         <w:tab/>
       </w:r>
-      <w:bookmarkStart w:id="20" w:name="_Toc447893526"/>
+      <w:bookmarkStart w:id="21" w:name="_Toc447897794"/>
       <w:r>
         <w:t>3.2 Description Fonctionnelle.</w:t>
       </w:r>
-      <w:bookmarkEnd w:id="20"/>
+      <w:bookmarkEnd w:id="21"/>
     </w:p>
     <w:p/>
     <w:p>
@@ -6897,88 +7182,274 @@
       <w:pPr>
         <w:pStyle w:val="Titre4"/>
       </w:pPr>
-      <w:r>
-        <w:tab/>
-      </w:r>
-      <w:r>
-        <w:tab/>
-      </w:r>
-      <w:r>
-        <w:tab/>
-        <w:t>3.2.2 Description Fonctionnelle par fonctionnalités.</w:t>
-      </w:r>
-    </w:p>
-    <w:p/>
-    <w:p>
-      <w:r>
-        <w:t>Lors de l’inscription l’utilisateur devra rentrer son adresse email valide, il recevra alors un mail de confirmation à l’adresse qu’il a renseigné.</w:t>
-      </w:r>
-    </w:p>
-    <w:p>
-      <w:r>
-        <w:t>Dans le cas ou un utilisateur possédant un compte aura perdu ou oublié son mot de passe, il aura le choix pour le récupérer de le recevoir par email ou de répondre a une question dont lui seul a la réponse (cf. question secrète utilisé par beaucoup de site, si l’utilisateur répond bien a la question c’est qu’il est bien celui qu’il prétend être, on peut alors lui remettre son mot de passe).</w:t>
-      </w:r>
-      <w:bookmarkStart w:id="21" w:name="_GoBack"/>
-      <w:bookmarkEnd w:id="21"/>
-    </w:p>
-    <w:p>
-      <w:r>
-        <w:t>Sur le site, et une fois inscris et connecté l’utilisateur aura immédiatement et sur sa page d’accueil la possibilité de voir les photos des autres utilisateurs, de plus il pourra cliquer sur les photos pour avoir une visualisation en plus grand.</w:t>
-      </w:r>
-    </w:p>
-    <w:p>
-      <w:r>
-        <w:t>Sur chaque photo de ses amis, il pourra commenter cette photo et laisser une mention « j’aime » sur une photo qu’il apprécie de manière à pouvoir la retrouver sur son profil, bien plus facilement plutôt que de devoir retourner sur le profil de l’auteur de la photo. Il pourra aussi accéder aux métas données de la photo.</w:t>
-      </w:r>
-    </w:p>
-    <w:p>
-      <w:r>
-        <w:t>Bien évidemment l’utilisateur pourra ajouter une photo de son choix, il pourra y ajouter une légende, la photo sera référencée par une date ainsi que ses données EXIF.</w:t>
-      </w:r>
-      <w:r>
-        <w:t xml:space="preserve"> </w:t>
-      </w:r>
-    </w:p>
-    <w:p>
-      <w:r>
-        <w:t>A chaque fois qu’un évènement arrivera sur une des photos de l’utilisateur, par exemple un nouveau commentaire ou une nouvelle mention j’aime, l’utilisateur recevra une notification explicative de l’évènement. L’utilisateurs pourra choisir s’il désire ou non recevoir des notifications pour chacune de ses photos, en effet si une photo génère trop de notification cela peut devenir un problème gênant.</w:t>
-      </w:r>
-    </w:p>
-    <w:p>
-      <w:r>
-        <w:t xml:space="preserve">L’utilisateur pourra utiliser la barre de recherche pour rechercher un utilisateur en entrant son login, mais il pourra aussi rechercher une photo soit par date soit avec des mots clés présent dans la légende. Le lancement de la recherche redirigera l’utilisateur sur la page principale mais en y affichant les photos correspondant à sa recherche. </w:t>
-      </w:r>
     </w:p>
     <w:p/>
     <w:p/>
     <w:p/>
     <w:p/>
     <w:p/>
+    <w:p>
+      <w:pPr>
+        <w:pStyle w:val="Titre4"/>
+        <w:ind w:left="708" w:firstLine="708"/>
+      </w:pPr>
+      <w:r>
+        <w:t>3.2.2 Description Fonctionnelle par fonctionnalités.</w:t>
+      </w:r>
+    </w:p>
     <w:p/>
     <w:p>
-      <w:pPr>
-        <w:rPr>
-          <w:color w:val="000000" w:themeColor="text1"/>
-        </w:rPr>
-      </w:pPr>
-    </w:p>
-    <w:p>
-      <w:pPr>
-        <w:rPr>
-          <w:color w:val="000000" w:themeColor="text1"/>
-        </w:rPr>
-      </w:pPr>
+      <w:r>
+        <w:t>Lors de l’inscription l’utilisateur devra rentrer son adresse email valide, il recevra alors un mail de confirmation à l’adresse qu’il a renseigné.</w:t>
+      </w:r>
+    </w:p>
+    <w:p>
+      <w:r>
+        <w:t>Dans le cas ou un utilisateur possédant un compte aura perdu ou oublié son mot de passe, il aura le choix pour le récupérer de le recevoir par email ou de répondre a une question dont lui seul a la réponse (cf. question secrète utilisé par beaucoup de site, si l’utilisateur répond bien a la question c’est qu’il est bien celui qu’il prétend être, on peut alors lui remettre son mot de passe).</w:t>
+      </w:r>
+    </w:p>
+    <w:p>
+      <w:r>
+        <w:t>Sur le site, et une fois inscris et connecté l’utilisateur aura immédiatement et sur sa page d’accueil la possibilité de voir les photos des autres utilisateurs, de plus il pourra cliquer sur les photos pour avoir une visualisation en plus grand.</w:t>
+      </w:r>
+    </w:p>
+    <w:p>
+      <w:r>
+        <w:t>Sur chaque photo de ses amis, il pourra commenter cette photo et laisser une mention « j’aime » sur une photo qu’il apprécie de manière à pouvoir la retrouver sur son profil, bien plus facilement plutôt que de devoir retourner sur le profil de l’auteur de la photo. Il pourra aussi accéder aux métas données de la photo.</w:t>
+      </w:r>
+    </w:p>
+    <w:p>
+      <w:r>
+        <w:t>Bien évidemment l’utilisateur pourra ajouter une photo de son choix, il pourra y ajouter une légende, la photo sera référencée par une date ainsi que ses données EXIF.</w:t>
+      </w:r>
+      <w:r>
+        <w:t xml:space="preserve"> </w:t>
+      </w:r>
+    </w:p>
+    <w:p>
+      <w:r>
+        <w:t>A chaque fois qu’un évènement arrivera sur une des photos de l’utilisateur, par exemple un nouveau commentaire ou une nouvelle mention j’aime, l’utilisateur recevra une notification explicative de l’évènement. L’utilisateurs pourra choisir s’il désire ou non recevoir des notifications pour chacune de ses photos, en effet si une photo génère trop de notification cela peut devenir un problème gênant.</w:t>
+      </w:r>
+    </w:p>
+    <w:p>
+      <w:r>
+        <w:t xml:space="preserve">L’utilisateur pourra utiliser la barre de recherche pour rechercher un utilisateur en entrant son login, mais il pourra aussi rechercher une photo soit par date soit avec des mots clés présent dans la légende. Le lancement de la recherche redirigera l’utilisateur sur la page principale mais en y affichant les photos correspondant à sa recherche. </w:t>
+      </w:r>
     </w:p>
     <w:p/>
+    <w:p/>
+    <w:p/>
+    <w:p/>
+    <w:p/>
+    <w:p>
+      <w:pPr>
+        <w:pStyle w:val="Titre2"/>
+        <w:ind w:firstLine="708"/>
+      </w:pPr>
+    </w:p>
+    <w:p>
+      <w:pPr>
+        <w:pStyle w:val="Titre2"/>
+        <w:ind w:firstLine="708"/>
+      </w:pPr>
+    </w:p>
+    <w:p>
+      <w:pPr>
+        <w:rPr>
+          <w:rFonts w:eastAsiaTheme="majorEastAsia" w:cstheme="majorBidi"/>
+          <w:b/>
+          <w:bCs/>
+          <w:color w:val="5B9BD5" w:themeColor="accent1"/>
+          <w:sz w:val="28"/>
+          <w:szCs w:val="26"/>
+        </w:rPr>
+      </w:pPr>
+    </w:p>
+    <w:p/>
+    <w:p>
+      <w:pPr>
+        <w:pStyle w:val="Titre2"/>
+        <w:ind w:firstLine="708"/>
+      </w:pPr>
+    </w:p>
+    <w:p>
+      <w:pPr>
+        <w:pStyle w:val="Titre2"/>
+        <w:ind w:firstLine="708"/>
+      </w:pPr>
+      <w:bookmarkStart w:id="22" w:name="_Toc447897795"/>
+      <w:r>
+        <w:t>4 Prestation attendue, planning et suivi de projet.</w:t>
+      </w:r>
+      <w:bookmarkEnd w:id="22"/>
+    </w:p>
     <w:p>
       <w:r>
         <w:tab/>
       </w:r>
     </w:p>
+    <w:p>
+      <w:pPr>
+        <w:pStyle w:val="Titre3"/>
+      </w:pPr>
+      <w:r>
+        <w:tab/>
+      </w:r>
+      <w:r>
+        <w:tab/>
+      </w:r>
+      <w:bookmarkStart w:id="23" w:name="_Toc447897796"/>
+      <w:r>
+        <w:t>4.1 Prestation attendue</w:t>
+      </w:r>
+      <w:bookmarkEnd w:id="23"/>
+    </w:p>
+    <w:p/>
+    <w:p>
+      <w:r>
+        <w:t xml:space="preserve">Ce projet nécessite que l’équipe s’organise pour mener a bien le cahier des charges, les prestations attendues sont les suivantes : </w:t>
+      </w:r>
+    </w:p>
+    <w:p>
+      <w:r>
+        <w:tab/>
+      </w:r>
+    </w:p>
+    <w:p>
+      <w:r>
+        <w:tab/>
+        <w:t xml:space="preserve">-Conception intégrale du site et de l’implémentation des fonctionnalités attendues (nombre de pages, organisation des pages </w:t>
+      </w:r>
+      <w:r>
+        <w:t>etc.</w:t>
+      </w:r>
+      <w:r>
+        <w:t>…)</w:t>
+      </w:r>
+      <w:r>
+        <w:t>.</w:t>
+      </w:r>
+    </w:p>
+    <w:p>
+      <w:r>
+        <w:tab/>
+      </w:r>
+      <w:r>
+        <w:t>-Design du site, développement de la charte graphique, du code couleur ainsi que du design utilisé</w:t>
+      </w:r>
+      <w:r>
+        <w:t>.</w:t>
+      </w:r>
+    </w:p>
+    <w:p>
+      <w:pPr>
+        <w:ind w:firstLine="708"/>
+      </w:pPr>
+      <w:r>
+        <w:t>-Développement du site web en statique avec HTML, CSS et éventuellement l’intégration de JavaScript</w:t>
+      </w:r>
+      <w:r>
+        <w:t>.</w:t>
+      </w:r>
+    </w:p>
+    <w:p>
+      <w:pPr>
+        <w:ind w:firstLine="708"/>
+      </w:pPr>
+      <w:r>
+        <w:t>-Conception, mise en place de la base de données (combien de tables seront nécessaires, quelles sont elles, clés primaires etc.…)</w:t>
+      </w:r>
+    </w:p>
+    <w:p>
+      <w:pPr>
+        <w:ind w:firstLine="708"/>
+      </w:pPr>
+      <w:r>
+        <w:t>-Implémentation de la base de données dans le code en utilisant du PHP et du SQL, rendre le site dynamique.</w:t>
+      </w:r>
+    </w:p>
+    <w:p>
+      <w:pPr>
+        <w:ind w:firstLine="708"/>
+      </w:pPr>
+      <w:r>
+        <w:t>-La gestion du domaine n’est pas a gérer car le site sera hébergé sur un serveur local.</w:t>
+      </w:r>
+    </w:p>
+    <w:p>
+      <w:pPr>
+        <w:ind w:firstLine="708"/>
+      </w:pPr>
+    </w:p>
+    <w:p>
+      <w:pPr>
+        <w:pStyle w:val="Titre3"/>
+      </w:pPr>
+      <w:r>
+        <w:tab/>
+      </w:r>
+      <w:r>
+        <w:tab/>
+      </w:r>
+      <w:bookmarkStart w:id="24" w:name="_Toc447897797"/>
+      <w:r>
+        <w:t>4.2 Planning</w:t>
+      </w:r>
+      <w:bookmarkEnd w:id="24"/>
+      <w:r>
+        <w:t xml:space="preserve"> </w:t>
+      </w:r>
+    </w:p>
+    <w:p/>
+    <w:p>
+      <w:r>
+        <w:t>Le rendu du projet se fera en plusieurs fois avec d’abord des rendus intermédiaires présentant la maquette du site en statique puis un second rendu avec l’architecture de la base de données et enfin le rendu final du projet complet le 9 mai 2016.</w:t>
+      </w:r>
+    </w:p>
+    <w:p/>
+    <w:p>
+      <w:pPr>
+        <w:pStyle w:val="Titre3"/>
+      </w:pPr>
+      <w:r>
+        <w:tab/>
+      </w:r>
+      <w:r>
+        <w:tab/>
+      </w:r>
+      <w:bookmarkStart w:id="25" w:name="_Toc447897798"/>
+      <w:r>
+        <w:t>4.3 Suivi du projet</w:t>
+      </w:r>
+      <w:bookmarkEnd w:id="25"/>
+    </w:p>
+    <w:p/>
+    <w:p>
+      <w:r>
+        <w:t xml:space="preserve">Le suivi du projet s’effectuera par l’intermédiaire du service en ligne de dépôt de code : Github. Voici donc le lien de notre dépôt mis très régulièrement a jour avec les modifications des différents membres de l’équipe : </w:t>
+      </w:r>
+      <w:hyperlink r:id="rId20" w:history="1">
+        <w:r>
+          <w:rPr>
+            <w:rStyle w:val="Lienhypertexte"/>
+          </w:rPr>
+          <w:t>https://github.com/charlesandre/ProjetWeb</w:t>
+        </w:r>
+      </w:hyperlink>
+      <w:r>
+        <w:t xml:space="preserve"> .</w:t>
+      </w:r>
+    </w:p>
+    <w:p>
+      <w:r>
+        <w:t xml:space="preserve">Ce dépôt contient l’intégralité du rapport, du code en passant par les images utilisées jusqu’au rapport de conception et les futurs rapports. </w:t>
+      </w:r>
+    </w:p>
+    <w:p/>
     <w:p/>
     <w:sectPr>
-      <w:footerReference w:type="even" r:id="rId20"/>
-      <w:footerReference w:type="default" r:id="rId21"/>
+      <w:footerReference w:type="even" r:id="rId21"/>
+      <w:footerReference w:type="default" r:id="rId22"/>
       <w:pgSz w:w="11900" w:h="16840"/>
       <w:pgMar w:top="1417" w:right="1417" w:bottom="1417" w:left="1417" w:header="708" w:footer="708" w:gutter="0"/>
       <w:cols w:space="708"/>
@@ -9065,7 +9536,7 @@
 </file>
 
 <file path=customXml/itemProps1.xml><?xml version="1.0" encoding="utf-8"?>
-<ds:datastoreItem xmlns:ds="http://schemas.openxmlformats.org/officeDocument/2006/customXml" ds:itemID="{396C041D-7ADE-0640-AAE8-98E523115039}">
+<ds:datastoreItem xmlns:ds="http://schemas.openxmlformats.org/officeDocument/2006/customXml" ds:itemID="{EA5A300E-084A-3F44-BFB7-D43186E162D8}">
   <ds:schemaRefs>
     <ds:schemaRef ds:uri="http://schemas.openxmlformats.org/officeDocument/2006/bibliography"/>
   </ds:schemaRefs>

</xml_diff>